<commit_message>
files renamed to suit checklist
</commit_message>
<xml_diff>
--- a/AW_Implementation and Testing unit student guide.docx
+++ b/AW_Implementation and Testing unit student guide.docx
@@ -387,17 +387,79 @@
         </w:rPr>
         <w:t xml:space="preserve"> </w:t>
       </w:r>
-    </w:p>
-    <w:p>
-      <w:pPr>
-        <w:pStyle w:val="normal0"/>
-        <w:rPr>
-          <w:b/>
-        </w:rPr>
-      </w:pPr>
-      <w:r>
-        <w:rPr>
-          <w:b/>
+      <w:r>
+        <w:rPr>
+          <w:b/>
+          <w:noProof/>
+          <w:lang w:val="en-US"/>
+        </w:rPr>
+        <w:drawing>
+          <wp:inline distT="0" distB="0" distL="0" distR="0">
+            <wp:extent cx="5723255" cy="1447800"/>
+            <wp:effectExtent l="25400" t="0" r="0" b="0"/>
+            <wp:docPr id="7" name="Picture 3" descr=":I_and_T_evidence:I_T_3:I_T_3_array_Screen Shot .png"/>
+            <wp:cNvGraphicFramePr>
+              <a:graphicFrameLocks xmlns:a="http://schemas.openxmlformats.org/drawingml/2006/main" noChangeAspect="1"/>
+            </wp:cNvGraphicFramePr>
+            <a:graphic xmlns:a="http://schemas.openxmlformats.org/drawingml/2006/main">
+              <a:graphicData uri="http://schemas.openxmlformats.org/drawingml/2006/picture">
+                <pic:pic xmlns:pic="http://schemas.openxmlformats.org/drawingml/2006/picture">
+                  <pic:nvPicPr>
+                    <pic:cNvPr id="0" name="Picture 3" descr=":I_and_T_evidence:I_T_3:I_T_3_array_Screen Shot .png"/>
+                    <pic:cNvPicPr>
+                      <a:picLocks noChangeAspect="1" noChangeArrowheads="1"/>
+                    </pic:cNvPicPr>
+                  </pic:nvPicPr>
+                  <pic:blipFill>
+                    <a:blip r:embed="rId6"/>
+                    <a:srcRect/>
+                    <a:stretch>
+                      <a:fillRect/>
+                    </a:stretch>
+                  </pic:blipFill>
+                  <pic:spPr bwMode="auto">
+                    <a:xfrm>
+                      <a:off x="0" y="0"/>
+                      <a:ext cx="5723255" cy="1447800"/>
+                    </a:xfrm>
+                    <a:prstGeom prst="rect">
+                      <a:avLst/>
+                    </a:prstGeom>
+                    <a:noFill/>
+                    <a:ln w="9525">
+                      <a:noFill/>
+                      <a:miter lim="800000"/>
+                      <a:headEnd/>
+                      <a:tailEnd/>
+                    </a:ln>
+                  </pic:spPr>
+                </pic:pic>
+              </a:graphicData>
+            </a:graphic>
+          </wp:inline>
+        </w:drawing>
+      </w:r>
+    </w:p>
+    <w:p>
+      <w:pPr>
+        <w:pStyle w:val="normal0"/>
+        <w:rPr>
+          <w:b/>
+        </w:rPr>
+      </w:pPr>
+    </w:p>
+    <w:p>
+      <w:pPr>
+        <w:pStyle w:val="normal0"/>
+        <w:rPr>
+          <w:b/>
+        </w:rPr>
+      </w:pPr>
+      <w:r>
+        <w:rPr>
+          <w:b/>
+          <w:noProof/>
+          <w:lang w:val="en-US"/>
         </w:rPr>
         <w:drawing>
           <wp:inline distT="0" distB="0" distL="0" distR="0">
@@ -417,7 +479,7 @@
                     </pic:cNvPicPr>
                   </pic:nvPicPr>
                   <pic:blipFill>
-                    <a:blip r:embed="rId6"/>
+                    <a:blip r:embed="rId7"/>
                     <a:srcRect/>
                     <a:stretch>
                       <a:fillRect/>
@@ -459,17 +521,61 @@
         </w:rPr>
         <w:t xml:space="preserve">I.T 4 - Example of sorting data. </w:t>
       </w:r>
-      <w:r>
-        <w:rPr>
-          <w:b/>
+    </w:p>
+    <w:p>
+      <w:pPr>
+        <w:pStyle w:val="normal0"/>
+        <w:rPr>
+          <w:b/>
+        </w:rPr>
+      </w:pPr>
+      <w:r>
+        <w:rPr>
+          <w:b/>
+        </w:rPr>
+        <w:t xml:space="preserve"> </w:t>
+      </w:r>
+    </w:p>
+    <w:p>
+      <w:pPr>
+        <w:pStyle w:val="normal0"/>
+      </w:pPr>
+      <w:r>
+        <w:tab/>
+      </w:r>
+      <w:r>
+        <w:tab/>
+      </w:r>
+      <w:r>
+        <w:tab/>
+      </w:r>
+      <w:r>
+        <w:tab/>
+      </w:r>
+      <w:r>
+        <w:tab/>
+      </w:r>
+    </w:p>
+    <w:p>
+      <w:pPr>
+        <w:pStyle w:val="normal0"/>
+      </w:pPr>
+      <w:r>
+        <w:tab/>
+      </w:r>
+      <w:r>
+        <w:tab/>
+      </w:r>
+      <w:r>
+        <w:rPr>
           <w:noProof/>
           <w:lang w:val="en-US"/>
         </w:rPr>
         <w:drawing>
           <wp:inline distT="0" distB="0" distL="0" distR="0">
-            <wp:extent cx="5723255" cy="3132455"/>
+            <wp:extent cx="5723255" cy="3217545"/>
             <wp:effectExtent l="25400" t="0" r="0" b="0"/>
-            <wp:docPr id="9" name="Picture 1" descr=":I_T_3:I_T_3_Screen Shot .png"/>
+            <wp:docPr id="3" name="Picture 2" descr=":I_and_T_evidence:I_T_4:I_T_4_Screen Shot .png"/>
             <wp:cNvGraphicFramePr>
               <a:graphicFrameLocks xmlns:a="http://schemas.openxmlformats.org/drawingml/2006/main" noChangeAspect="1"/>
             </wp:cNvGraphicFramePr>
@@ -477,13 +583,276 @@
               <a:graphicData uri="http://schemas.openxmlformats.org/drawingml/2006/picture">
                 <pic:pic xmlns:pic="http://schemas.openxmlformats.org/drawingml/2006/picture">
                   <pic:nvPicPr>
-                    <pic:cNvPr id="0" name="Picture 1" descr=":I_T_3:I_T_3_Screen Shot .png"/>
+                    <pic:cNvPr id="0" name="Picture 2" descr=":I_and_T_evidence:I_T_4:I_T_4_Screen Shot .png"/>
                     <pic:cNvPicPr>
                       <a:picLocks noChangeAspect="1" noChangeArrowheads="1"/>
                     </pic:cNvPicPr>
                   </pic:nvPicPr>
                   <pic:blipFill>
-                    <a:blip r:embed="rId7"/>
+                    <a:blip r:embed="rId8"/>
+                    <a:srcRect/>
+                    <a:stretch>
+                      <a:fillRect/>
+                    </a:stretch>
+                  </pic:blipFill>
+                  <pic:spPr bwMode="auto">
+                    <a:xfrm>
+                      <a:off x="0" y="0"/>
+                      <a:ext cx="5723255" cy="3217545"/>
+                    </a:xfrm>
+                    <a:prstGeom prst="rect">
+                      <a:avLst/>
+                    </a:prstGeom>
+                    <a:noFill/>
+                    <a:ln w="9525">
+                      <a:noFill/>
+                      <a:miter lim="800000"/>
+                      <a:headEnd/>
+                      <a:tailEnd/>
+                    </a:ln>
+                  </pic:spPr>
+                </pic:pic>
+              </a:graphicData>
+            </a:graphic>
+          </wp:inline>
+        </w:drawing>
+      </w:r>
+      <w:r>
+        <w:tab/>
+      </w:r>
+      <w:r>
+        <w:tab/>
+      </w:r>
+    </w:p>
+    <w:p>
+      <w:pPr>
+        <w:pStyle w:val="normal0"/>
+      </w:pPr>
+      <w:r>
+        <w:tab/>
+      </w:r>
+      <w:r>
+        <w:tab/>
+      </w:r>
+      <w:r>
+        <w:tab/>
+      </w:r>
+    </w:p>
+    <w:p>
+      <w:pPr>
+        <w:pStyle w:val="normal0"/>
+      </w:pPr>
+      <w:r>
+        <w:tab/>
+      </w:r>
+      <w:r>
+        <w:tab/>
+      </w:r>
+    </w:p>
+    <w:p>
+      <w:pPr>
+        <w:pStyle w:val="normal0"/>
+        <w:rPr>
+          <w:vertAlign w:val="subscript"/>
+        </w:rPr>
+      </w:pPr>
+    </w:p>
+    <w:p>
+      <w:pPr>
+        <w:pStyle w:val="normal0"/>
+      </w:pPr>
+      <w:r>
+        <w:tab/>
+      </w:r>
+      <w:r>
+        <w:tab/>
+        <w:t xml:space="preserve"> </w:t>
+      </w:r>
+      <w:r>
+        <w:tab/>
+        <w:t xml:space="preserve"> </w:t>
+      </w:r>
+      <w:r>
+        <w:tab/>
+      </w:r>
+      <w:r>
+        <w:tab/>
+      </w:r>
+      <w:r>
+        <w:tab/>
+      </w:r>
+      <w:r>
+        <w:tab/>
+      </w:r>
+    </w:p>
+    <w:p>
+      <w:pPr>
+        <w:pStyle w:val="normal0"/>
+        <w:rPr>
+          <w:b/>
+        </w:rPr>
+      </w:pPr>
+      <w:r>
+        <w:rPr>
+          <w:b/>
+        </w:rPr>
+        <w:t xml:space="preserve">I.T </w:t>
+      </w:r>
+      <w:r>
+        <w:rPr>
+          <w:b/>
+        </w:rPr>
+        <w:t>5</w:t>
+      </w:r>
+      <w:r>
+        <w:rPr>
+          <w:b/>
+        </w:rPr>
+        <w:t xml:space="preserve"> - Example of an array, a function that uses an array and the result </w:t>
+      </w:r>
+    </w:p>
+    <w:p>
+      <w:pPr>
+        <w:pStyle w:val="normal0"/>
+      </w:pPr>
+      <w:r>
+        <w:rPr>
+          <w:noProof/>
+          <w:lang w:val="en-US"/>
+        </w:rPr>
+        <w:drawing>
+          <wp:inline distT="0" distB="0" distL="0" distR="0">
+            <wp:extent cx="5723255" cy="3217545"/>
+            <wp:effectExtent l="25400" t="0" r="0" b="0"/>
+            <wp:docPr id="1" name="Picture 1" descr=":I_and_T_evidence:I_T_5:I_T_5_Screen Shot .png"/>
+            <wp:cNvGraphicFramePr>
+              <a:graphicFrameLocks xmlns:a="http://schemas.openxmlformats.org/drawingml/2006/main" noChangeAspect="1"/>
+            </wp:cNvGraphicFramePr>
+            <a:graphic xmlns:a="http://schemas.openxmlformats.org/drawingml/2006/main">
+              <a:graphicData uri="http://schemas.openxmlformats.org/drawingml/2006/picture">
+                <pic:pic xmlns:pic="http://schemas.openxmlformats.org/drawingml/2006/picture">
+                  <pic:nvPicPr>
+                    <pic:cNvPr id="0" name="Picture 1" descr=":I_and_T_evidence:I_T_5:I_T_5_Screen Shot .png"/>
+                    <pic:cNvPicPr>
+                      <a:picLocks noChangeAspect="1" noChangeArrowheads="1"/>
+                    </pic:cNvPicPr>
+                  </pic:nvPicPr>
+                  <pic:blipFill>
+                    <a:blip r:embed="rId9"/>
+                    <a:srcRect/>
+                    <a:stretch>
+                      <a:fillRect/>
+                    </a:stretch>
+                  </pic:blipFill>
+                  <pic:spPr bwMode="auto">
+                    <a:xfrm>
+                      <a:off x="0" y="0"/>
+                      <a:ext cx="5723255" cy="3217545"/>
+                    </a:xfrm>
+                    <a:prstGeom prst="rect">
+                      <a:avLst/>
+                    </a:prstGeom>
+                    <a:noFill/>
+                    <a:ln w="9525">
+                      <a:noFill/>
+                      <a:miter lim="800000"/>
+                      <a:headEnd/>
+                      <a:tailEnd/>
+                    </a:ln>
+                  </pic:spPr>
+                </pic:pic>
+              </a:graphicData>
+            </a:graphic>
+          </wp:inline>
+        </w:drawing>
+      </w:r>
+    </w:p>
+    <w:p>
+      <w:pPr>
+        <w:pStyle w:val="normal0"/>
+      </w:pPr>
+      <w:r>
+        <w:tab/>
+      </w:r>
+      <w:r>
+        <w:tab/>
+      </w:r>
+      <w:r>
+        <w:tab/>
+      </w:r>
+      <w:r>
+        <w:tab/>
+      </w:r>
+      <w:r>
+        <w:tab/>
+      </w:r>
+      <w:r>
+        <w:tab/>
+      </w:r>
+    </w:p>
+    <w:p>
+      <w:pPr>
+        <w:pStyle w:val="normal0"/>
+        <w:rPr>
+          <w:b/>
+        </w:rPr>
+      </w:pPr>
+      <w:r>
+        <w:rPr>
+          <w:b/>
+        </w:rPr>
+        <w:t>I.T 6</w:t>
+      </w:r>
+      <w:r>
+        <w:rPr>
+          <w:b/>
+        </w:rPr>
+        <w:t xml:space="preserve"> - Example of a hash, a function that uses a hash and the result </w:t>
+      </w:r>
+    </w:p>
+    <w:p>
+      <w:pPr>
+        <w:pStyle w:val="normal0"/>
+      </w:pPr>
+      <w:r>
+        <w:tab/>
+      </w:r>
+      <w:r>
+        <w:tab/>
+      </w:r>
+      <w:r>
+        <w:tab/>
+      </w:r>
+      <w:r>
+        <w:tab/>
+      </w:r>
+      <w:r>
+        <w:tab/>
+      </w:r>
+      <w:r>
+        <w:rPr>
+          <w:noProof/>
+          <w:lang w:val="en-US"/>
+        </w:rPr>
+        <w:drawing>
+          <wp:inline distT="0" distB="0" distL="0" distR="0">
+            <wp:extent cx="5723255" cy="3132455"/>
+            <wp:effectExtent l="25400" t="0" r="0" b="0"/>
+            <wp:docPr id="12" name="Picture 4" descr=":I_T_5:I_T_5_Screen Shot .png"/>
+            <wp:cNvGraphicFramePr>
+              <a:graphicFrameLocks xmlns:a="http://schemas.openxmlformats.org/drawingml/2006/main" noChangeAspect="1"/>
+            </wp:cNvGraphicFramePr>
+            <a:graphic xmlns:a="http://schemas.openxmlformats.org/drawingml/2006/main">
+              <a:graphicData uri="http://schemas.openxmlformats.org/drawingml/2006/picture">
+                <pic:pic xmlns:pic="http://schemas.openxmlformats.org/drawingml/2006/picture">
+                  <pic:nvPicPr>
+                    <pic:cNvPr id="0" name="Picture 4" descr=":I_T_5:I_T_5_Screen Shot .png"/>
+                    <pic:cNvPicPr>
+                      <a:picLocks noChangeAspect="1" noChangeArrowheads="1"/>
+                    </pic:cNvPicPr>
+                  </pic:nvPicPr>
+                  <pic:blipFill>
+                    <a:blip r:embed="rId10"/>
                     <a:srcRect/>
                     <a:stretch>
                       <a:fillRect/>
@@ -515,314 +884,6 @@
     <w:p>
       <w:pPr>
         <w:pStyle w:val="normal0"/>
-        <w:rPr>
-          <w:b/>
-        </w:rPr>
-      </w:pPr>
-      <w:r>
-        <w:rPr>
-          <w:b/>
-        </w:rPr>
-        <w:t xml:space="preserve"> </w:t>
-      </w:r>
-    </w:p>
-    <w:p>
-      <w:pPr>
-        <w:pStyle w:val="normal0"/>
-      </w:pPr>
-      <w:r>
-        <w:tab/>
-      </w:r>
-      <w:r>
-        <w:tab/>
-      </w:r>
-      <w:r>
-        <w:tab/>
-      </w:r>
-      <w:r>
-        <w:tab/>
-      </w:r>
-      <w:r>
-        <w:tab/>
-      </w:r>
-    </w:p>
-    <w:p>
-      <w:pPr>
-        <w:pStyle w:val="normal0"/>
-      </w:pPr>
-      <w:r>
-        <w:tab/>
-      </w:r>
-      <w:r>
-        <w:tab/>
-      </w:r>
-      <w:r>
-        <w:tab/>
-      </w:r>
-      <w:r>
-        <w:tab/>
-      </w:r>
-    </w:p>
-    <w:p>
-      <w:pPr>
-        <w:pStyle w:val="normal0"/>
-      </w:pPr>
-      <w:r>
-        <w:tab/>
-      </w:r>
-      <w:r>
-        <w:tab/>
-      </w:r>
-      <w:r>
-        <w:tab/>
-      </w:r>
-    </w:p>
-    <w:p>
-      <w:pPr>
-        <w:pStyle w:val="normal0"/>
-      </w:pPr>
-      <w:r>
-        <w:tab/>
-      </w:r>
-      <w:r>
-        <w:tab/>
-      </w:r>
-    </w:p>
-    <w:p>
-      <w:pPr>
-        <w:pStyle w:val="normal0"/>
-        <w:rPr>
-          <w:vertAlign w:val="subscript"/>
-        </w:rPr>
-      </w:pPr>
-    </w:p>
-    <w:p>
-      <w:pPr>
-        <w:pStyle w:val="normal0"/>
-      </w:pPr>
-      <w:r>
-        <w:tab/>
-      </w:r>
-      <w:r>
-        <w:tab/>
-        <w:t xml:space="preserve"> </w:t>
-      </w:r>
-      <w:r>
-        <w:tab/>
-        <w:t xml:space="preserve"> </w:t>
-      </w:r>
-      <w:r>
-        <w:tab/>
-      </w:r>
-      <w:r>
-        <w:tab/>
-      </w:r>
-      <w:r>
-        <w:tab/>
-      </w:r>
-      <w:r>
-        <w:tab/>
-      </w:r>
-    </w:p>
-    <w:p>
-      <w:pPr>
-        <w:pStyle w:val="normal0"/>
-        <w:rPr>
-          <w:b/>
-        </w:rPr>
-      </w:pPr>
-      <w:r>
-        <w:rPr>
-          <w:b/>
-        </w:rPr>
-        <w:t xml:space="preserve">I.T </w:t>
-      </w:r>
-      <w:r>
-        <w:rPr>
-          <w:b/>
-        </w:rPr>
-        <w:t>5</w:t>
-      </w:r>
-      <w:r>
-        <w:rPr>
-          <w:b/>
-        </w:rPr>
-        <w:t xml:space="preserve"> - Example of an array, a function that uses an array and the result </w:t>
-      </w:r>
-    </w:p>
-    <w:p>
-      <w:pPr>
-        <w:pStyle w:val="normal0"/>
-      </w:pPr>
-      <w:r>
-        <w:rPr>
-          <w:noProof/>
-          <w:lang w:val="en-US"/>
-        </w:rPr>
-        <w:drawing>
-          <wp:inline distT="0" distB="0" distL="0" distR="0">
-            <wp:extent cx="5723255" cy="3124200"/>
-            <wp:effectExtent l="25400" t="0" r="0" b="0"/>
-            <wp:docPr id="11" name="Picture 3" descr="::Desktop:I_T_4_Screen Shot .png"/>
-            <wp:cNvGraphicFramePr>
-              <a:graphicFrameLocks xmlns:a="http://schemas.openxmlformats.org/drawingml/2006/main" noChangeAspect="1"/>
-            </wp:cNvGraphicFramePr>
-            <a:graphic xmlns:a="http://schemas.openxmlformats.org/drawingml/2006/main">
-              <a:graphicData uri="http://schemas.openxmlformats.org/drawingml/2006/picture">
-                <pic:pic xmlns:pic="http://schemas.openxmlformats.org/drawingml/2006/picture">
-                  <pic:nvPicPr>
-                    <pic:cNvPr id="0" name="Picture 3" descr="::Desktop:I_T_4_Screen Shot .png"/>
-                    <pic:cNvPicPr>
-                      <a:picLocks noChangeAspect="1" noChangeArrowheads="1"/>
-                    </pic:cNvPicPr>
-                  </pic:nvPicPr>
-                  <pic:blipFill>
-                    <a:blip r:embed="rId8"/>
-                    <a:srcRect/>
-                    <a:stretch>
-                      <a:fillRect/>
-                    </a:stretch>
-                  </pic:blipFill>
-                  <pic:spPr bwMode="auto">
-                    <a:xfrm>
-                      <a:off x="0" y="0"/>
-                      <a:ext cx="5723255" cy="3124200"/>
-                    </a:xfrm>
-                    <a:prstGeom prst="rect">
-                      <a:avLst/>
-                    </a:prstGeom>
-                    <a:noFill/>
-                    <a:ln w="9525">
-                      <a:noFill/>
-                      <a:miter lim="800000"/>
-                      <a:headEnd/>
-                      <a:tailEnd/>
-                    </a:ln>
-                  </pic:spPr>
-                </pic:pic>
-              </a:graphicData>
-            </a:graphic>
-          </wp:inline>
-        </w:drawing>
-      </w:r>
-    </w:p>
-    <w:p>
-      <w:pPr>
-        <w:pStyle w:val="normal0"/>
-      </w:pPr>
-      <w:r>
-        <w:tab/>
-      </w:r>
-      <w:r>
-        <w:tab/>
-      </w:r>
-      <w:r>
-        <w:tab/>
-      </w:r>
-      <w:r>
-        <w:tab/>
-      </w:r>
-      <w:r>
-        <w:tab/>
-      </w:r>
-      <w:r>
-        <w:tab/>
-      </w:r>
-    </w:p>
-    <w:p>
-      <w:pPr>
-        <w:pStyle w:val="normal0"/>
-        <w:rPr>
-          <w:b/>
-        </w:rPr>
-      </w:pPr>
-      <w:r>
-        <w:rPr>
-          <w:b/>
-        </w:rPr>
-        <w:t>I.T 6</w:t>
-      </w:r>
-      <w:r>
-        <w:rPr>
-          <w:b/>
-        </w:rPr>
-        <w:t xml:space="preserve"> - Example of a hash, a function that uses a hash and the result </w:t>
-      </w:r>
-    </w:p>
-    <w:p>
-      <w:pPr>
-        <w:pStyle w:val="normal0"/>
-      </w:pPr>
-      <w:r>
-        <w:tab/>
-      </w:r>
-      <w:r>
-        <w:tab/>
-      </w:r>
-      <w:r>
-        <w:tab/>
-      </w:r>
-      <w:r>
-        <w:tab/>
-      </w:r>
-      <w:r>
-        <w:tab/>
-      </w:r>
-      <w:r>
-        <w:rPr>
-          <w:noProof/>
-          <w:lang w:val="en-US"/>
-        </w:rPr>
-        <w:drawing>
-          <wp:inline distT="0" distB="0" distL="0" distR="0">
-            <wp:extent cx="5723255" cy="3132455"/>
-            <wp:effectExtent l="25400" t="0" r="0" b="0"/>
-            <wp:docPr id="12" name="Picture 4" descr=":I_T_5:I_T_5_Screen Shot .png"/>
-            <wp:cNvGraphicFramePr>
-              <a:graphicFrameLocks xmlns:a="http://schemas.openxmlformats.org/drawingml/2006/main" noChangeAspect="1"/>
-            </wp:cNvGraphicFramePr>
-            <a:graphic xmlns:a="http://schemas.openxmlformats.org/drawingml/2006/main">
-              <a:graphicData uri="http://schemas.openxmlformats.org/drawingml/2006/picture">
-                <pic:pic xmlns:pic="http://schemas.openxmlformats.org/drawingml/2006/picture">
-                  <pic:nvPicPr>
-                    <pic:cNvPr id="0" name="Picture 4" descr=":I_T_5:I_T_5_Screen Shot .png"/>
-                    <pic:cNvPicPr>
-                      <a:picLocks noChangeAspect="1" noChangeArrowheads="1"/>
-                    </pic:cNvPicPr>
-                  </pic:nvPicPr>
-                  <pic:blipFill>
-                    <a:blip r:embed="rId9"/>
-                    <a:srcRect/>
-                    <a:stretch>
-                      <a:fillRect/>
-                    </a:stretch>
-                  </pic:blipFill>
-                  <pic:spPr bwMode="auto">
-                    <a:xfrm>
-                      <a:off x="0" y="0"/>
-                      <a:ext cx="5723255" cy="3132455"/>
-                    </a:xfrm>
-                    <a:prstGeom prst="rect">
-                      <a:avLst/>
-                    </a:prstGeom>
-                    <a:noFill/>
-                    <a:ln w="9525">
-                      <a:noFill/>
-                      <a:miter lim="800000"/>
-                      <a:headEnd/>
-                      <a:tailEnd/>
-                    </a:ln>
-                  </pic:spPr>
-                </pic:pic>
-              </a:graphicData>
-            </a:graphic>
-          </wp:inline>
-        </w:drawing>
-      </w:r>
-    </w:p>
-    <w:p>
-      <w:pPr>
-        <w:pStyle w:val="normal0"/>
       </w:pPr>
       <w:r>
         <w:tab/>
@@ -923,7 +984,7 @@
                     <pic:cNvPicPr preferRelativeResize="0"/>
                   </pic:nvPicPr>
                   <pic:blipFill>
-                    <a:blip r:embed="rId10"/>
+                    <a:blip r:embed="rId11"/>
                     <a:srcRect/>
                     <a:stretch>
                       <a:fillRect/>

</xml_diff>